<commit_message>
feat: done cheat sheet
</commit_message>
<xml_diff>
--- a/Second Year/First Semester/Operating Systems/Cheat Sheet.docx
+++ b/Second Year/First Semester/Operating Systems/Cheat Sheet.docx
@@ -43,7 +43,27 @@
           <w:szCs w:val="32"/>
           <w:lang w:val="en-US"/>
         </w:rPr>
-        <w:t xml:space="preserve">Deadlocks: </w:t>
+        <w:t>CPU Scheduling:</w:t>
+      </w:r>
+    </w:p>
+    <w:p>
+      <w:pPr>
+        <w:pStyle w:val="ListParagraph"/>
+        <w:numPr>
+          <w:ilvl w:val="0"/>
+          <w:numId w:val="3"/>
+        </w:numPr>
+        <w:rPr>
+          <w:rFonts w:asciiTheme="majorHAnsi" w:hAnsiTheme="majorHAnsi" w:cstheme="majorHAnsi"/>
+          <w:lang w:val="en-US"/>
+        </w:rPr>
+      </w:pPr>
+      <w:r>
+        <w:rPr>
+          <w:rFonts w:asciiTheme="majorHAnsi" w:hAnsiTheme="majorHAnsi" w:cstheme="majorHAnsi"/>
+          <w:lang w:val="en-US"/>
+        </w:rPr>
+        <w:t>First-Come, First-Served (FCFS)</w:t>
       </w:r>
     </w:p>
     <w:p>
@@ -58,10 +78,10 @@
           <w:noProof/>
         </w:rPr>
         <w:drawing>
-          <wp:inline distT="0" distB="0" distL="0" distR="0" wp14:anchorId="09144504" wp14:editId="345EE113">
-            <wp:extent cx="3620438" cy="2705100"/>
-            <wp:effectExtent l="0" t="0" r="0" b="0"/>
-            <wp:docPr id="1" name="Picture 1"/>
+          <wp:inline distT="0" distB="0" distL="0" distR="0" wp14:anchorId="52115177" wp14:editId="490EF2A4">
+            <wp:extent cx="3000375" cy="4053589"/>
+            <wp:effectExtent l="0" t="0" r="0" b="4445"/>
+            <wp:docPr id="24" name="Picture 24"/>
             <wp:cNvGraphicFramePr>
               <a:graphicFrameLocks xmlns:a="http://schemas.openxmlformats.org/drawingml/2006/main" noChangeAspect="1"/>
             </wp:cNvGraphicFramePr>
@@ -81,7 +101,7 @@
                   <pic:spPr>
                     <a:xfrm>
                       <a:off x="0" y="0"/>
-                      <a:ext cx="3623409" cy="2707320"/>
+                      <a:ext cx="3000375" cy="4053589"/>
                     </a:xfrm>
                     <a:prstGeom prst="rect">
                       <a:avLst/>
@@ -96,27 +116,40 @@
     </w:p>
     <w:p>
       <w:pPr>
-        <w:rPr>
-          <w:rFonts w:asciiTheme="majorHAnsi" w:hAnsiTheme="majorHAnsi" w:cstheme="majorHAnsi"/>
-          <w:lang w:val="en-US"/>
-        </w:rPr>
-      </w:pPr>
-      <w:r>
-        <w:rPr>
-          <w:rFonts w:asciiTheme="majorHAnsi" w:hAnsiTheme="majorHAnsi" w:cstheme="majorHAnsi"/>
-          <w:lang w:val="en-US"/>
-        </w:rPr>
-        <w:t xml:space="preserve">          </w:t>
-      </w:r>
+        <w:pStyle w:val="ListParagraph"/>
+        <w:numPr>
+          <w:ilvl w:val="0"/>
+          <w:numId w:val="3"/>
+        </w:numPr>
+        <w:rPr>
+          <w:rFonts w:asciiTheme="majorHAnsi" w:hAnsiTheme="majorHAnsi" w:cstheme="majorHAnsi"/>
+          <w:lang w:val="en-US"/>
+        </w:rPr>
+      </w:pPr>
+      <w:r>
+        <w:rPr>
+          <w:rFonts w:asciiTheme="majorHAnsi" w:hAnsiTheme="majorHAnsi" w:cstheme="majorHAnsi"/>
+          <w:lang w:val="en-US"/>
+        </w:rPr>
+        <w:t>Shortest-Job-First (SJF)</w:t>
+      </w:r>
+    </w:p>
+    <w:p>
+      <w:pPr>
+        <w:rPr>
+          <w:rFonts w:asciiTheme="majorHAnsi" w:hAnsiTheme="majorHAnsi" w:cstheme="majorHAnsi"/>
+          <w:lang w:val="en-US"/>
+        </w:rPr>
+      </w:pPr>
       <w:r>
         <w:rPr>
           <w:noProof/>
         </w:rPr>
         <w:drawing>
-          <wp:inline distT="0" distB="0" distL="0" distR="0" wp14:anchorId="4CE72F89" wp14:editId="318EDB99">
-            <wp:extent cx="3203094" cy="5162550"/>
+          <wp:inline distT="0" distB="0" distL="0" distR="0" wp14:anchorId="08CD0970" wp14:editId="4CEF19D2">
+            <wp:extent cx="3000375" cy="3358171"/>
             <wp:effectExtent l="0" t="0" r="0" b="0"/>
-            <wp:docPr id="3" name="Picture 3"/>
+            <wp:docPr id="25" name="Picture 25"/>
             <wp:cNvGraphicFramePr>
               <a:graphicFrameLocks xmlns:a="http://schemas.openxmlformats.org/drawingml/2006/main" noChangeAspect="1"/>
             </wp:cNvGraphicFramePr>
@@ -136,7 +169,7 @@
                   <pic:spPr>
                     <a:xfrm>
                       <a:off x="0" y="0"/>
-                      <a:ext cx="3206427" cy="5167922"/>
+                      <a:ext cx="3012520" cy="3371764"/>
                     </a:xfrm>
                     <a:prstGeom prst="rect">
                       <a:avLst/>
@@ -162,10 +195,10 @@
         </w:rPr>
         <w:lastRenderedPageBreak/>
         <w:drawing>
-          <wp:inline distT="0" distB="0" distL="0" distR="0" wp14:anchorId="45C0EBF8" wp14:editId="7F172FE6">
-            <wp:extent cx="3640012" cy="5781675"/>
+          <wp:inline distT="0" distB="0" distL="0" distR="0" wp14:anchorId="2E9B64C3" wp14:editId="754A4B7B">
+            <wp:extent cx="3543569" cy="3171825"/>
             <wp:effectExtent l="0" t="0" r="0" b="0"/>
-            <wp:docPr id="4" name="Picture 4"/>
+            <wp:docPr id="26" name="Picture 26"/>
             <wp:cNvGraphicFramePr>
               <a:graphicFrameLocks xmlns:a="http://schemas.openxmlformats.org/drawingml/2006/main" noChangeAspect="1"/>
             </wp:cNvGraphicFramePr>
@@ -185,7 +218,7 @@
                   <pic:spPr>
                     <a:xfrm>
                       <a:off x="0" y="0"/>
-                      <a:ext cx="3641913" cy="5784695"/>
+                      <a:ext cx="3555539" cy="3182539"/>
                     </a:xfrm>
                     <a:prstGeom prst="rect">
                       <a:avLst/>
@@ -210,10 +243,10 @@
           <w:noProof/>
         </w:rPr>
         <w:drawing>
-          <wp:inline distT="0" distB="0" distL="0" distR="0" wp14:anchorId="17BFDD4E" wp14:editId="147F22ED">
-            <wp:extent cx="2886075" cy="1939496"/>
-            <wp:effectExtent l="0" t="0" r="0" b="3810"/>
-            <wp:docPr id="5" name="Picture 5"/>
+          <wp:inline distT="0" distB="0" distL="0" distR="0" wp14:anchorId="74B2CECE" wp14:editId="145843F7">
+            <wp:extent cx="3590925" cy="3772897"/>
+            <wp:effectExtent l="0" t="0" r="0" b="0"/>
+            <wp:docPr id="27" name="Picture 27"/>
             <wp:cNvGraphicFramePr>
               <a:graphicFrameLocks xmlns:a="http://schemas.openxmlformats.org/drawingml/2006/main" noChangeAspect="1"/>
             </wp:cNvGraphicFramePr>
@@ -233,7 +266,7 @@
                   <pic:spPr>
                     <a:xfrm>
                       <a:off x="0" y="0"/>
-                      <a:ext cx="2892619" cy="1943893"/>
+                      <a:ext cx="3598131" cy="3780468"/>
                     </a:xfrm>
                     <a:prstGeom prst="rect">
                       <a:avLst/>
@@ -245,15 +278,92 @@
           </wp:inline>
         </w:drawing>
       </w:r>
+    </w:p>
+    <w:p>
+      <w:pPr>
+        <w:rPr>
+          <w:rFonts w:asciiTheme="majorHAnsi" w:hAnsiTheme="majorHAnsi" w:cstheme="majorHAnsi"/>
+          <w:lang w:val="en-US"/>
+        </w:rPr>
+      </w:pPr>
+    </w:p>
+    <w:p>
+      <w:pPr>
+        <w:rPr>
+          <w:rFonts w:asciiTheme="majorHAnsi" w:hAnsiTheme="majorHAnsi" w:cstheme="majorHAnsi"/>
+          <w:lang w:val="en-US"/>
+        </w:rPr>
+      </w:pPr>
+    </w:p>
+    <w:p>
+      <w:pPr>
+        <w:rPr>
+          <w:rFonts w:asciiTheme="majorHAnsi" w:hAnsiTheme="majorHAnsi" w:cstheme="majorHAnsi"/>
+          <w:lang w:val="en-US"/>
+        </w:rPr>
+      </w:pPr>
+    </w:p>
+    <w:p>
+      <w:pPr>
+        <w:rPr>
+          <w:rFonts w:asciiTheme="majorHAnsi" w:hAnsiTheme="majorHAnsi" w:cstheme="majorHAnsi"/>
+          <w:lang w:val="en-US"/>
+        </w:rPr>
+      </w:pPr>
+    </w:p>
+    <w:p>
+      <w:pPr>
+        <w:rPr>
+          <w:rFonts w:asciiTheme="majorHAnsi" w:hAnsiTheme="majorHAnsi" w:cstheme="majorHAnsi"/>
+          <w:lang w:val="en-US"/>
+        </w:rPr>
+      </w:pPr>
+    </w:p>
+    <w:p>
+      <w:pPr>
+        <w:rPr>
+          <w:rFonts w:asciiTheme="majorHAnsi" w:hAnsiTheme="majorHAnsi" w:cstheme="majorHAnsi"/>
+          <w:lang w:val="en-US"/>
+        </w:rPr>
+      </w:pPr>
+    </w:p>
+    <w:p>
+      <w:pPr>
+        <w:pStyle w:val="ListParagraph"/>
+        <w:numPr>
+          <w:ilvl w:val="0"/>
+          <w:numId w:val="3"/>
+        </w:numPr>
+        <w:rPr>
+          <w:rFonts w:asciiTheme="majorHAnsi" w:hAnsiTheme="majorHAnsi" w:cstheme="majorHAnsi"/>
+          <w:lang w:val="en-US"/>
+        </w:rPr>
+      </w:pPr>
+      <w:r>
+        <w:rPr>
+          <w:rFonts w:asciiTheme="majorHAnsi" w:hAnsiTheme="majorHAnsi" w:cstheme="majorHAnsi"/>
+          <w:lang w:val="en-US"/>
+        </w:rPr>
+        <w:lastRenderedPageBreak/>
+        <w:t>Round-Robin:</w:t>
+      </w:r>
+    </w:p>
+    <w:p>
+      <w:pPr>
+        <w:rPr>
+          <w:rFonts w:asciiTheme="majorHAnsi" w:hAnsiTheme="majorHAnsi" w:cstheme="majorHAnsi"/>
+          <w:lang w:val="en-US"/>
+        </w:rPr>
+      </w:pPr>
       <w:r>
         <w:rPr>
           <w:noProof/>
         </w:rPr>
         <w:drawing>
-          <wp:inline distT="0" distB="0" distL="0" distR="0" wp14:anchorId="7392E778" wp14:editId="6C3947A6">
-            <wp:extent cx="2816835" cy="1571625"/>
-            <wp:effectExtent l="0" t="0" r="3175" b="0"/>
-            <wp:docPr id="6" name="Picture 6"/>
+          <wp:inline distT="0" distB="0" distL="0" distR="0" wp14:anchorId="32D28899" wp14:editId="7CED15E0">
+            <wp:extent cx="3552825" cy="992612"/>
+            <wp:effectExtent l="0" t="0" r="0" b="0"/>
+            <wp:docPr id="28" name="Picture 28"/>
             <wp:cNvGraphicFramePr>
               <a:graphicFrameLocks xmlns:a="http://schemas.openxmlformats.org/drawingml/2006/main" noChangeAspect="1"/>
             </wp:cNvGraphicFramePr>
@@ -273,7 +383,7 @@
                   <pic:spPr>
                     <a:xfrm>
                       <a:off x="0" y="0"/>
-                      <a:ext cx="2839026" cy="1584006"/>
+                      <a:ext cx="3569664" cy="997317"/>
                     </a:xfrm>
                     <a:prstGeom prst="rect">
                       <a:avLst/>
@@ -297,12 +407,11 @@
         <w:rPr>
           <w:noProof/>
         </w:rPr>
-        <w:lastRenderedPageBreak/>
         <w:drawing>
-          <wp:inline distT="0" distB="0" distL="0" distR="0" wp14:anchorId="1EFD7CDD" wp14:editId="75A0405A">
-            <wp:extent cx="3657600" cy="2586579"/>
-            <wp:effectExtent l="0" t="0" r="0" b="4445"/>
-            <wp:docPr id="7" name="Picture 7"/>
+          <wp:inline distT="0" distB="0" distL="0" distR="0" wp14:anchorId="0B24F16C" wp14:editId="43C210B8">
+            <wp:extent cx="3543300" cy="4035758"/>
+            <wp:effectExtent l="0" t="0" r="0" b="3175"/>
+            <wp:docPr id="29" name="Picture 29"/>
             <wp:cNvGraphicFramePr>
               <a:graphicFrameLocks xmlns:a="http://schemas.openxmlformats.org/drawingml/2006/main" noChangeAspect="1"/>
             </wp:cNvGraphicFramePr>
@@ -322,7 +431,7 @@
                   <pic:spPr>
                     <a:xfrm>
                       <a:off x="0" y="0"/>
-                      <a:ext cx="3666717" cy="2593027"/>
+                      <a:ext cx="3548169" cy="4041303"/>
                     </a:xfrm>
                     <a:prstGeom prst="rect">
                       <a:avLst/>
@@ -345,6 +454,94 @@
     </w:p>
     <w:p>
       <w:pPr>
+        <w:rPr>
+          <w:rFonts w:asciiTheme="majorHAnsi" w:hAnsiTheme="majorHAnsi" w:cstheme="majorHAnsi"/>
+          <w:lang w:val="en-US"/>
+        </w:rPr>
+      </w:pPr>
+    </w:p>
+    <w:p>
+      <w:pPr>
+        <w:rPr>
+          <w:rFonts w:asciiTheme="majorHAnsi" w:hAnsiTheme="majorHAnsi" w:cstheme="majorHAnsi"/>
+          <w:lang w:val="en-US"/>
+        </w:rPr>
+      </w:pPr>
+    </w:p>
+    <w:p>
+      <w:pPr>
+        <w:rPr>
+          <w:rFonts w:asciiTheme="majorHAnsi" w:hAnsiTheme="majorHAnsi" w:cstheme="majorHAnsi"/>
+          <w:lang w:val="en-US"/>
+        </w:rPr>
+      </w:pPr>
+    </w:p>
+    <w:p>
+      <w:pPr>
+        <w:rPr>
+          <w:rFonts w:asciiTheme="majorHAnsi" w:hAnsiTheme="majorHAnsi" w:cstheme="majorHAnsi"/>
+          <w:lang w:val="en-US"/>
+        </w:rPr>
+      </w:pPr>
+    </w:p>
+    <w:p>
+      <w:pPr>
+        <w:rPr>
+          <w:rFonts w:asciiTheme="majorHAnsi" w:hAnsiTheme="majorHAnsi" w:cstheme="majorHAnsi"/>
+          <w:lang w:val="en-US"/>
+        </w:rPr>
+      </w:pPr>
+    </w:p>
+    <w:p>
+      <w:pPr>
+        <w:rPr>
+          <w:rFonts w:asciiTheme="majorHAnsi" w:hAnsiTheme="majorHAnsi" w:cstheme="majorHAnsi"/>
+          <w:lang w:val="en-US"/>
+        </w:rPr>
+      </w:pPr>
+    </w:p>
+    <w:p>
+      <w:pPr>
+        <w:rPr>
+          <w:rFonts w:asciiTheme="majorHAnsi" w:hAnsiTheme="majorHAnsi" w:cstheme="majorHAnsi"/>
+          <w:lang w:val="en-US"/>
+        </w:rPr>
+      </w:pPr>
+    </w:p>
+    <w:p>
+      <w:pPr>
+        <w:rPr>
+          <w:rFonts w:asciiTheme="majorHAnsi" w:hAnsiTheme="majorHAnsi" w:cstheme="majorHAnsi"/>
+          <w:lang w:val="en-US"/>
+        </w:rPr>
+      </w:pPr>
+    </w:p>
+    <w:p>
+      <w:pPr>
+        <w:rPr>
+          <w:rFonts w:asciiTheme="majorHAnsi" w:hAnsiTheme="majorHAnsi" w:cstheme="majorHAnsi"/>
+          <w:lang w:val="en-US"/>
+        </w:rPr>
+      </w:pPr>
+    </w:p>
+    <w:p>
+      <w:pPr>
+        <w:rPr>
+          <w:rFonts w:asciiTheme="majorHAnsi" w:hAnsiTheme="majorHAnsi" w:cstheme="majorHAnsi"/>
+          <w:lang w:val="en-US"/>
+        </w:rPr>
+      </w:pPr>
+    </w:p>
+    <w:p>
+      <w:pPr>
+        <w:rPr>
+          <w:rFonts w:asciiTheme="majorHAnsi" w:hAnsiTheme="majorHAnsi" w:cstheme="majorHAnsi"/>
+          <w:lang w:val="en-US"/>
+        </w:rPr>
+      </w:pPr>
+    </w:p>
+    <w:p>
+      <w:pPr>
         <w:pStyle w:val="ListParagraph"/>
         <w:numPr>
           <w:ilvl w:val="0"/>
@@ -364,7 +561,8 @@
           <w:szCs w:val="32"/>
           <w:lang w:val="en-US"/>
         </w:rPr>
-        <w:t>Memory Management:</w:t>
+        <w:lastRenderedPageBreak/>
+        <w:t xml:space="preserve">Deadlocks: </w:t>
       </w:r>
     </w:p>
     <w:p>
@@ -379,10 +577,10 @@
           <w:noProof/>
         </w:rPr>
         <w:drawing>
-          <wp:inline distT="0" distB="0" distL="0" distR="0" wp14:anchorId="6D65AB38" wp14:editId="1C28BF5E">
-            <wp:extent cx="2670034" cy="2057400"/>
+          <wp:inline distT="0" distB="0" distL="0" distR="0" wp14:anchorId="09144504" wp14:editId="345EE113">
+            <wp:extent cx="3620438" cy="2705100"/>
             <wp:effectExtent l="0" t="0" r="0" b="0"/>
-            <wp:docPr id="8" name="Picture 8"/>
+            <wp:docPr id="1" name="Picture 1"/>
             <wp:cNvGraphicFramePr>
               <a:graphicFrameLocks xmlns:a="http://schemas.openxmlformats.org/drawingml/2006/main" noChangeAspect="1"/>
             </wp:cNvGraphicFramePr>
@@ -402,7 +600,7 @@
                   <pic:spPr>
                     <a:xfrm>
                       <a:off x="0" y="0"/>
-                      <a:ext cx="2670034" cy="2057400"/>
+                      <a:ext cx="3623409" cy="2707320"/>
                     </a:xfrm>
                     <a:prstGeom prst="rect">
                       <a:avLst/>
@@ -414,15 +612,30 @@
           </wp:inline>
         </w:drawing>
       </w:r>
+    </w:p>
+    <w:p>
+      <w:pPr>
+        <w:rPr>
+          <w:rFonts w:asciiTheme="majorHAnsi" w:hAnsiTheme="majorHAnsi" w:cstheme="majorHAnsi"/>
+          <w:lang w:val="en-US"/>
+        </w:rPr>
+      </w:pPr>
+      <w:r>
+        <w:rPr>
+          <w:rFonts w:asciiTheme="majorHAnsi" w:hAnsiTheme="majorHAnsi" w:cstheme="majorHAnsi"/>
+          <w:lang w:val="en-US"/>
+        </w:rPr>
+        <w:t xml:space="preserve">          </w:t>
+      </w:r>
       <w:r>
         <w:rPr>
           <w:noProof/>
         </w:rPr>
         <w:drawing>
-          <wp:inline distT="0" distB="0" distL="0" distR="0" wp14:anchorId="31387D04" wp14:editId="4917CF2F">
-            <wp:extent cx="3057525" cy="1787226"/>
-            <wp:effectExtent l="0" t="0" r="0" b="3810"/>
-            <wp:docPr id="9" name="Picture 9"/>
+          <wp:inline distT="0" distB="0" distL="0" distR="0" wp14:anchorId="4CE72F89" wp14:editId="318EDB99">
+            <wp:extent cx="3203094" cy="5162550"/>
+            <wp:effectExtent l="0" t="0" r="0" b="0"/>
+            <wp:docPr id="3" name="Picture 3"/>
             <wp:cNvGraphicFramePr>
               <a:graphicFrameLocks xmlns:a="http://schemas.openxmlformats.org/drawingml/2006/main" noChangeAspect="1"/>
             </wp:cNvGraphicFramePr>
@@ -442,7 +655,7 @@
                   <pic:spPr>
                     <a:xfrm>
                       <a:off x="0" y="0"/>
-                      <a:ext cx="3065420" cy="1791841"/>
+                      <a:ext cx="3206427" cy="5167922"/>
                     </a:xfrm>
                     <a:prstGeom prst="rect">
                       <a:avLst/>
@@ -454,15 +667,24 @@
           </wp:inline>
         </w:drawing>
       </w:r>
+    </w:p>
+    <w:p>
+      <w:pPr>
+        <w:rPr>
+          <w:rFonts w:asciiTheme="majorHAnsi" w:hAnsiTheme="majorHAnsi" w:cstheme="majorHAnsi"/>
+          <w:lang w:val="en-US"/>
+        </w:rPr>
+      </w:pPr>
       <w:r>
         <w:rPr>
           <w:noProof/>
         </w:rPr>
+        <w:lastRenderedPageBreak/>
         <w:drawing>
-          <wp:inline distT="0" distB="0" distL="0" distR="0" wp14:anchorId="1884D62A" wp14:editId="28A7668B">
-            <wp:extent cx="3286125" cy="1544034"/>
+          <wp:inline distT="0" distB="0" distL="0" distR="0" wp14:anchorId="45C0EBF8" wp14:editId="7F172FE6">
+            <wp:extent cx="3640012" cy="5781675"/>
             <wp:effectExtent l="0" t="0" r="0" b="0"/>
-            <wp:docPr id="10" name="Picture 10"/>
+            <wp:docPr id="4" name="Picture 4"/>
             <wp:cNvGraphicFramePr>
               <a:graphicFrameLocks xmlns:a="http://schemas.openxmlformats.org/drawingml/2006/main" noChangeAspect="1"/>
             </wp:cNvGraphicFramePr>
@@ -482,7 +704,7 @@
                   <pic:spPr>
                     <a:xfrm>
                       <a:off x="0" y="0"/>
-                      <a:ext cx="3298365" cy="1549785"/>
+                      <a:ext cx="3641913" cy="5784695"/>
                     </a:xfrm>
                     <a:prstGeom prst="rect">
                       <a:avLst/>
@@ -498,111 +720,19 @@
     <w:p>
       <w:pPr>
         <w:rPr>
-          <w:rStyle w:val="fontstyle01"/>
-          <w:rFonts w:asciiTheme="majorHAnsi" w:hAnsiTheme="majorHAnsi" w:cstheme="majorHAnsi"/>
-          <w:color w:val="000000" w:themeColor="text1"/>
-        </w:rPr>
-      </w:pPr>
-      <w:r>
-        <w:rPr>
-          <w:rStyle w:val="fontstyle01"/>
-          <w:rFonts w:asciiTheme="majorHAnsi" w:hAnsiTheme="majorHAnsi" w:cstheme="majorHAnsi"/>
-          <w:color w:val="000000" w:themeColor="text1"/>
-        </w:rPr>
-        <w:t xml:space="preserve">An address generated by the </w:t>
-      </w:r>
-      <w:r>
-        <w:rPr>
-          <w:rStyle w:val="fontstyle01"/>
-          <w:rFonts w:asciiTheme="majorHAnsi" w:hAnsiTheme="majorHAnsi" w:cstheme="majorHAnsi"/>
-          <w:color w:val="000000" w:themeColor="text1"/>
-          <w:sz w:val="18"/>
-          <w:szCs w:val="18"/>
-        </w:rPr>
-        <w:t xml:space="preserve">CPU </w:t>
-      </w:r>
-      <w:r>
-        <w:rPr>
-          <w:rStyle w:val="fontstyle01"/>
-          <w:rFonts w:asciiTheme="majorHAnsi" w:hAnsiTheme="majorHAnsi" w:cstheme="majorHAnsi"/>
-          <w:color w:val="000000" w:themeColor="text1"/>
-        </w:rPr>
-        <w:t xml:space="preserve">is commonly referred to as a </w:t>
-      </w:r>
-      <w:r>
-        <w:rPr>
-          <w:rStyle w:val="fontstyle21"/>
-          <w:rFonts w:asciiTheme="majorHAnsi" w:hAnsiTheme="majorHAnsi" w:cstheme="majorHAnsi"/>
-          <w:color w:val="000000" w:themeColor="text1"/>
-        </w:rPr>
-        <w:t>logical address</w:t>
-      </w:r>
-      <w:r>
-        <w:rPr>
-          <w:rStyle w:val="fontstyle01"/>
-          <w:rFonts w:asciiTheme="majorHAnsi" w:hAnsiTheme="majorHAnsi" w:cstheme="majorHAnsi"/>
-          <w:color w:val="000000" w:themeColor="text1"/>
-        </w:rPr>
-        <w:t xml:space="preserve">, whereas an address seen by the memory unit—that is, the one loaded into the </w:t>
-      </w:r>
-      <w:r>
-        <w:rPr>
-          <w:rStyle w:val="fontstyle21"/>
-          <w:rFonts w:asciiTheme="majorHAnsi" w:hAnsiTheme="majorHAnsi" w:cstheme="majorHAnsi"/>
-          <w:color w:val="000000" w:themeColor="text1"/>
-        </w:rPr>
-        <w:t xml:space="preserve">memory-address register </w:t>
-      </w:r>
-      <w:r>
-        <w:rPr>
-          <w:rStyle w:val="fontstyle01"/>
-          <w:rFonts w:asciiTheme="majorHAnsi" w:hAnsiTheme="majorHAnsi" w:cstheme="majorHAnsi"/>
-          <w:color w:val="000000" w:themeColor="text1"/>
-        </w:rPr>
-        <w:t xml:space="preserve">of the memory—is commonly referred to as a </w:t>
-      </w:r>
-      <w:r>
-        <w:rPr>
-          <w:rStyle w:val="fontstyle21"/>
-          <w:rFonts w:asciiTheme="majorHAnsi" w:hAnsiTheme="majorHAnsi" w:cstheme="majorHAnsi"/>
-          <w:color w:val="000000" w:themeColor="text1"/>
-        </w:rPr>
-        <w:t>physical address</w:t>
-      </w:r>
-      <w:r>
-        <w:rPr>
-          <w:rStyle w:val="fontstyle01"/>
-          <w:rFonts w:asciiTheme="majorHAnsi" w:hAnsiTheme="majorHAnsi" w:cstheme="majorHAnsi"/>
-          <w:color w:val="000000" w:themeColor="text1"/>
-        </w:rPr>
-        <w:t>.</w:t>
-      </w:r>
-    </w:p>
-    <w:p>
-      <w:pPr>
-        <w:rPr>
-          <w:rStyle w:val="fontstyle01"/>
-          <w:rFonts w:asciiTheme="majorHAnsi" w:hAnsiTheme="majorHAnsi" w:cstheme="majorHAnsi"/>
-          <w:color w:val="000000" w:themeColor="text1"/>
-        </w:rPr>
-      </w:pPr>
-    </w:p>
-    <w:p>
-      <w:pPr>
-        <w:rPr>
-          <w:rFonts w:asciiTheme="majorHAnsi" w:hAnsiTheme="majorHAnsi" w:cstheme="majorHAnsi"/>
+          <w:rFonts w:asciiTheme="majorHAnsi" w:hAnsiTheme="majorHAnsi" w:cstheme="majorHAnsi"/>
+          <w:lang w:val="en-US"/>
         </w:rPr>
       </w:pPr>
       <w:r>
         <w:rPr>
           <w:noProof/>
         </w:rPr>
-        <w:lastRenderedPageBreak/>
         <w:drawing>
-          <wp:inline distT="0" distB="0" distL="0" distR="0" wp14:anchorId="3E038671" wp14:editId="0E6C98AE">
-            <wp:extent cx="3797380" cy="1666875"/>
-            <wp:effectExtent l="0" t="0" r="0" b="0"/>
-            <wp:docPr id="2" name="Picture 2"/>
+          <wp:inline distT="0" distB="0" distL="0" distR="0" wp14:anchorId="17BFDD4E" wp14:editId="147F22ED">
+            <wp:extent cx="2886075" cy="1939496"/>
+            <wp:effectExtent l="0" t="0" r="0" b="3810"/>
+            <wp:docPr id="5" name="Picture 5"/>
             <wp:cNvGraphicFramePr>
               <a:graphicFrameLocks xmlns:a="http://schemas.openxmlformats.org/drawingml/2006/main" noChangeAspect="1"/>
             </wp:cNvGraphicFramePr>
@@ -622,7 +752,7 @@
                   <pic:spPr>
                     <a:xfrm>
                       <a:off x="0" y="0"/>
-                      <a:ext cx="3799420" cy="1667770"/>
+                      <a:ext cx="2892619" cy="1943893"/>
                     </a:xfrm>
                     <a:prstGeom prst="rect">
                       <a:avLst/>
@@ -634,51 +764,15 @@
           </wp:inline>
         </w:drawing>
       </w:r>
-    </w:p>
-    <w:p>
-      <w:pPr>
-        <w:rPr>
-          <w:rFonts w:asciiTheme="majorHAnsi" w:hAnsiTheme="majorHAnsi" w:cstheme="majorHAnsi"/>
-          <w:lang w:val="en-US"/>
-        </w:rPr>
-      </w:pPr>
-      <w:r>
-        <w:rPr>
-          <w:rFonts w:asciiTheme="majorHAnsi" w:hAnsiTheme="majorHAnsi" w:cstheme="majorHAnsi"/>
-        </w:rPr>
-        <w:t xml:space="preserve">Both the first-fit and best-fit strategies for memory allocation suffer from </w:t>
-      </w:r>
-      <w:r>
-        <w:rPr>
-          <w:rFonts w:asciiTheme="majorHAnsi" w:hAnsiTheme="majorHAnsi" w:cstheme="majorHAnsi"/>
-          <w:b/>
-          <w:bCs/>
-        </w:rPr>
-        <w:t>external fragmentation</w:t>
-      </w:r>
-      <w:r>
-        <w:rPr>
-          <w:rFonts w:asciiTheme="majorHAnsi" w:hAnsiTheme="majorHAnsi" w:cstheme="majorHAnsi"/>
-        </w:rPr>
-        <w:t>. As processes are loaded and removed from memory, the free memory space is broken into little pieces. External fragmentation exists when there is enough total memory space to satisfy a request but the available spaces are not contiguous: storage is fragmented into a large number of small holes.</w:t>
-      </w:r>
-    </w:p>
-    <w:p>
-      <w:pPr>
-        <w:rPr>
-          <w:rFonts w:asciiTheme="majorHAnsi" w:hAnsiTheme="majorHAnsi" w:cstheme="majorHAnsi"/>
-          <w:lang w:val="en-US"/>
-        </w:rPr>
-      </w:pPr>
       <w:r>
         <w:rPr>
           <w:noProof/>
         </w:rPr>
         <w:drawing>
-          <wp:inline distT="0" distB="0" distL="0" distR="0" wp14:anchorId="36520573" wp14:editId="35D8B7AC">
-            <wp:extent cx="3571875" cy="2968385"/>
-            <wp:effectExtent l="0" t="0" r="0" b="3810"/>
-            <wp:docPr id="11" name="Picture 11"/>
+          <wp:inline distT="0" distB="0" distL="0" distR="0" wp14:anchorId="7392E778" wp14:editId="6C3947A6">
+            <wp:extent cx="2816835" cy="1571625"/>
+            <wp:effectExtent l="0" t="0" r="3175" b="0"/>
+            <wp:docPr id="6" name="Picture 6"/>
             <wp:cNvGraphicFramePr>
               <a:graphicFrameLocks xmlns:a="http://schemas.openxmlformats.org/drawingml/2006/main" noChangeAspect="1"/>
             </wp:cNvGraphicFramePr>
@@ -698,7 +792,7 @@
                   <pic:spPr>
                     <a:xfrm>
                       <a:off x="0" y="0"/>
-                      <a:ext cx="3577862" cy="2973361"/>
+                      <a:ext cx="2839026" cy="1584006"/>
                     </a:xfrm>
                     <a:prstGeom prst="rect">
                       <a:avLst/>
@@ -710,15 +804,24 @@
           </wp:inline>
         </w:drawing>
       </w:r>
+    </w:p>
+    <w:p>
+      <w:pPr>
+        <w:rPr>
+          <w:rFonts w:asciiTheme="majorHAnsi" w:hAnsiTheme="majorHAnsi" w:cstheme="majorHAnsi"/>
+          <w:lang w:val="en-US"/>
+        </w:rPr>
+      </w:pPr>
       <w:r>
         <w:rPr>
           <w:noProof/>
         </w:rPr>
+        <w:lastRenderedPageBreak/>
         <w:drawing>
-          <wp:inline distT="0" distB="0" distL="0" distR="0" wp14:anchorId="613BF449" wp14:editId="69397BF1">
-            <wp:extent cx="3853046" cy="2952750"/>
-            <wp:effectExtent l="0" t="0" r="0" b="0"/>
-            <wp:docPr id="12" name="Picture 12"/>
+          <wp:inline distT="0" distB="0" distL="0" distR="0" wp14:anchorId="1EFD7CDD" wp14:editId="75A0405A">
+            <wp:extent cx="3657600" cy="2586579"/>
+            <wp:effectExtent l="0" t="0" r="0" b="4445"/>
+            <wp:docPr id="7" name="Picture 7"/>
             <wp:cNvGraphicFramePr>
               <a:graphicFrameLocks xmlns:a="http://schemas.openxmlformats.org/drawingml/2006/main" noChangeAspect="1"/>
             </wp:cNvGraphicFramePr>
@@ -738,7 +841,7 @@
                   <pic:spPr>
                     <a:xfrm>
                       <a:off x="0" y="0"/>
-                      <a:ext cx="3862687" cy="2960138"/>
+                      <a:ext cx="3666717" cy="2593027"/>
                     </a:xfrm>
                     <a:prstGeom prst="rect">
                       <a:avLst/>
@@ -761,6 +864,30 @@
     </w:p>
     <w:p>
       <w:pPr>
+        <w:pStyle w:val="ListParagraph"/>
+        <w:numPr>
+          <w:ilvl w:val="0"/>
+          <w:numId w:val="1"/>
+        </w:numPr>
+        <w:rPr>
+          <w:rFonts w:asciiTheme="majorHAnsi" w:hAnsiTheme="majorHAnsi" w:cstheme="majorHAnsi"/>
+          <w:sz w:val="32"/>
+          <w:szCs w:val="32"/>
+          <w:lang w:val="en-US"/>
+        </w:rPr>
+      </w:pPr>
+      <w:r>
+        <w:rPr>
+          <w:rFonts w:asciiTheme="majorHAnsi" w:hAnsiTheme="majorHAnsi" w:cstheme="majorHAnsi"/>
+          <w:sz w:val="32"/>
+          <w:szCs w:val="32"/>
+          <w:lang w:val="en-US"/>
+        </w:rPr>
+        <w:t>Memory Management:</w:t>
+      </w:r>
+    </w:p>
+    <w:p>
+      <w:pPr>
         <w:rPr>
           <w:rFonts w:asciiTheme="majorHAnsi" w:hAnsiTheme="majorHAnsi" w:cstheme="majorHAnsi"/>
           <w:lang w:val="en-US"/>
@@ -770,12 +897,11 @@
         <w:rPr>
           <w:noProof/>
         </w:rPr>
-        <w:lastRenderedPageBreak/>
         <w:drawing>
-          <wp:inline distT="0" distB="0" distL="0" distR="0" wp14:anchorId="5BC19FE9" wp14:editId="0445DF92">
-            <wp:extent cx="2990850" cy="2730401"/>
+          <wp:inline distT="0" distB="0" distL="0" distR="0" wp14:anchorId="6D65AB38" wp14:editId="1C28BF5E">
+            <wp:extent cx="2670034" cy="2057400"/>
             <wp:effectExtent l="0" t="0" r="0" b="0"/>
-            <wp:docPr id="14" name="Picture 14"/>
+            <wp:docPr id="8" name="Picture 8"/>
             <wp:cNvGraphicFramePr>
               <a:graphicFrameLocks xmlns:a="http://schemas.openxmlformats.org/drawingml/2006/main" noChangeAspect="1"/>
             </wp:cNvGraphicFramePr>
@@ -795,7 +921,7 @@
                   <pic:spPr>
                     <a:xfrm>
                       <a:off x="0" y="0"/>
-                      <a:ext cx="3007224" cy="2745349"/>
+                      <a:ext cx="2670034" cy="2057400"/>
                     </a:xfrm>
                     <a:prstGeom prst="rect">
                       <a:avLst/>
@@ -812,10 +938,10 @@
           <w:noProof/>
         </w:rPr>
         <w:drawing>
-          <wp:inline distT="0" distB="0" distL="0" distR="0" wp14:anchorId="4C48FD6C" wp14:editId="2DF682FB">
-            <wp:extent cx="2723797" cy="3190875"/>
-            <wp:effectExtent l="0" t="0" r="635" b="0"/>
-            <wp:docPr id="13" name="Picture 13"/>
+          <wp:inline distT="0" distB="0" distL="0" distR="0" wp14:anchorId="31387D04" wp14:editId="4917CF2F">
+            <wp:extent cx="3057525" cy="1787226"/>
+            <wp:effectExtent l="0" t="0" r="0" b="3810"/>
+            <wp:docPr id="9" name="Picture 9"/>
             <wp:cNvGraphicFramePr>
               <a:graphicFrameLocks xmlns:a="http://schemas.openxmlformats.org/drawingml/2006/main" noChangeAspect="1"/>
             </wp:cNvGraphicFramePr>
@@ -835,6 +961,399 @@
                   <pic:spPr>
                     <a:xfrm>
                       <a:off x="0" y="0"/>
+                      <a:ext cx="3065420" cy="1791841"/>
+                    </a:xfrm>
+                    <a:prstGeom prst="rect">
+                      <a:avLst/>
+                    </a:prstGeom>
+                  </pic:spPr>
+                </pic:pic>
+              </a:graphicData>
+            </a:graphic>
+          </wp:inline>
+        </w:drawing>
+      </w:r>
+      <w:r>
+        <w:rPr>
+          <w:noProof/>
+        </w:rPr>
+        <w:drawing>
+          <wp:inline distT="0" distB="0" distL="0" distR="0" wp14:anchorId="1884D62A" wp14:editId="28A7668B">
+            <wp:extent cx="3286125" cy="1544034"/>
+            <wp:effectExtent l="0" t="0" r="0" b="0"/>
+            <wp:docPr id="10" name="Picture 10"/>
+            <wp:cNvGraphicFramePr>
+              <a:graphicFrameLocks xmlns:a="http://schemas.openxmlformats.org/drawingml/2006/main" noChangeAspect="1"/>
+            </wp:cNvGraphicFramePr>
+            <a:graphic xmlns:a="http://schemas.openxmlformats.org/drawingml/2006/main">
+              <a:graphicData uri="http://schemas.openxmlformats.org/drawingml/2006/picture">
+                <pic:pic xmlns:pic="http://schemas.openxmlformats.org/drawingml/2006/picture">
+                  <pic:nvPicPr>
+                    <pic:cNvPr id="1" name=""/>
+                    <pic:cNvPicPr/>
+                  </pic:nvPicPr>
+                  <pic:blipFill>
+                    <a:blip r:embed="rId19"/>
+                    <a:stretch>
+                      <a:fillRect/>
+                    </a:stretch>
+                  </pic:blipFill>
+                  <pic:spPr>
+                    <a:xfrm>
+                      <a:off x="0" y="0"/>
+                      <a:ext cx="3298365" cy="1549785"/>
+                    </a:xfrm>
+                    <a:prstGeom prst="rect">
+                      <a:avLst/>
+                    </a:prstGeom>
+                  </pic:spPr>
+                </pic:pic>
+              </a:graphicData>
+            </a:graphic>
+          </wp:inline>
+        </w:drawing>
+      </w:r>
+    </w:p>
+    <w:p>
+      <w:pPr>
+        <w:rPr>
+          <w:rStyle w:val="fontstyle01"/>
+          <w:rFonts w:asciiTheme="majorHAnsi" w:hAnsiTheme="majorHAnsi" w:cstheme="majorHAnsi"/>
+          <w:color w:val="000000" w:themeColor="text1"/>
+        </w:rPr>
+      </w:pPr>
+      <w:r>
+        <w:rPr>
+          <w:rStyle w:val="fontstyle01"/>
+          <w:rFonts w:asciiTheme="majorHAnsi" w:hAnsiTheme="majorHAnsi" w:cstheme="majorHAnsi"/>
+          <w:color w:val="000000" w:themeColor="text1"/>
+        </w:rPr>
+        <w:t xml:space="preserve">An address generated by the </w:t>
+      </w:r>
+      <w:r>
+        <w:rPr>
+          <w:rStyle w:val="fontstyle01"/>
+          <w:rFonts w:asciiTheme="majorHAnsi" w:hAnsiTheme="majorHAnsi" w:cstheme="majorHAnsi"/>
+          <w:color w:val="000000" w:themeColor="text1"/>
+          <w:sz w:val="18"/>
+          <w:szCs w:val="18"/>
+        </w:rPr>
+        <w:t xml:space="preserve">CPU </w:t>
+      </w:r>
+      <w:r>
+        <w:rPr>
+          <w:rStyle w:val="fontstyle01"/>
+          <w:rFonts w:asciiTheme="majorHAnsi" w:hAnsiTheme="majorHAnsi" w:cstheme="majorHAnsi"/>
+          <w:color w:val="000000" w:themeColor="text1"/>
+        </w:rPr>
+        <w:t xml:space="preserve">is commonly referred to as a </w:t>
+      </w:r>
+      <w:r>
+        <w:rPr>
+          <w:rStyle w:val="fontstyle21"/>
+          <w:rFonts w:asciiTheme="majorHAnsi" w:hAnsiTheme="majorHAnsi" w:cstheme="majorHAnsi"/>
+          <w:color w:val="000000" w:themeColor="text1"/>
+        </w:rPr>
+        <w:t>logical address</w:t>
+      </w:r>
+      <w:r>
+        <w:rPr>
+          <w:rStyle w:val="fontstyle01"/>
+          <w:rFonts w:asciiTheme="majorHAnsi" w:hAnsiTheme="majorHAnsi" w:cstheme="majorHAnsi"/>
+          <w:color w:val="000000" w:themeColor="text1"/>
+        </w:rPr>
+        <w:t xml:space="preserve">, whereas an address seen by the memory unit—that is, the one loaded into the </w:t>
+      </w:r>
+      <w:r>
+        <w:rPr>
+          <w:rStyle w:val="fontstyle21"/>
+          <w:rFonts w:asciiTheme="majorHAnsi" w:hAnsiTheme="majorHAnsi" w:cstheme="majorHAnsi"/>
+          <w:color w:val="000000" w:themeColor="text1"/>
+        </w:rPr>
+        <w:t xml:space="preserve">memory-address register </w:t>
+      </w:r>
+      <w:r>
+        <w:rPr>
+          <w:rStyle w:val="fontstyle01"/>
+          <w:rFonts w:asciiTheme="majorHAnsi" w:hAnsiTheme="majorHAnsi" w:cstheme="majorHAnsi"/>
+          <w:color w:val="000000" w:themeColor="text1"/>
+        </w:rPr>
+        <w:t xml:space="preserve">of the memory—is commonly referred to as a </w:t>
+      </w:r>
+      <w:r>
+        <w:rPr>
+          <w:rStyle w:val="fontstyle21"/>
+          <w:rFonts w:asciiTheme="majorHAnsi" w:hAnsiTheme="majorHAnsi" w:cstheme="majorHAnsi"/>
+          <w:color w:val="000000" w:themeColor="text1"/>
+        </w:rPr>
+        <w:t>physical address</w:t>
+      </w:r>
+      <w:r>
+        <w:rPr>
+          <w:rStyle w:val="fontstyle01"/>
+          <w:rFonts w:asciiTheme="majorHAnsi" w:hAnsiTheme="majorHAnsi" w:cstheme="majorHAnsi"/>
+          <w:color w:val="000000" w:themeColor="text1"/>
+        </w:rPr>
+        <w:t>.</w:t>
+      </w:r>
+    </w:p>
+    <w:p>
+      <w:pPr>
+        <w:rPr>
+          <w:rStyle w:val="fontstyle01"/>
+          <w:rFonts w:asciiTheme="majorHAnsi" w:hAnsiTheme="majorHAnsi" w:cstheme="majorHAnsi"/>
+          <w:color w:val="000000" w:themeColor="text1"/>
+        </w:rPr>
+      </w:pPr>
+    </w:p>
+    <w:p>
+      <w:pPr>
+        <w:rPr>
+          <w:rFonts w:asciiTheme="majorHAnsi" w:hAnsiTheme="majorHAnsi" w:cstheme="majorHAnsi"/>
+        </w:rPr>
+      </w:pPr>
+      <w:r>
+        <w:rPr>
+          <w:noProof/>
+        </w:rPr>
+        <w:lastRenderedPageBreak/>
+        <w:drawing>
+          <wp:inline distT="0" distB="0" distL="0" distR="0" wp14:anchorId="3E038671" wp14:editId="0E6C98AE">
+            <wp:extent cx="3797380" cy="1666875"/>
+            <wp:effectExtent l="0" t="0" r="0" b="0"/>
+            <wp:docPr id="2" name="Picture 2"/>
+            <wp:cNvGraphicFramePr>
+              <a:graphicFrameLocks xmlns:a="http://schemas.openxmlformats.org/drawingml/2006/main" noChangeAspect="1"/>
+            </wp:cNvGraphicFramePr>
+            <a:graphic xmlns:a="http://schemas.openxmlformats.org/drawingml/2006/main">
+              <a:graphicData uri="http://schemas.openxmlformats.org/drawingml/2006/picture">
+                <pic:pic xmlns:pic="http://schemas.openxmlformats.org/drawingml/2006/picture">
+                  <pic:nvPicPr>
+                    <pic:cNvPr id="1" name=""/>
+                    <pic:cNvPicPr/>
+                  </pic:nvPicPr>
+                  <pic:blipFill>
+                    <a:blip r:embed="rId20"/>
+                    <a:stretch>
+                      <a:fillRect/>
+                    </a:stretch>
+                  </pic:blipFill>
+                  <pic:spPr>
+                    <a:xfrm>
+                      <a:off x="0" y="0"/>
+                      <a:ext cx="3799420" cy="1667770"/>
+                    </a:xfrm>
+                    <a:prstGeom prst="rect">
+                      <a:avLst/>
+                    </a:prstGeom>
+                  </pic:spPr>
+                </pic:pic>
+              </a:graphicData>
+            </a:graphic>
+          </wp:inline>
+        </w:drawing>
+      </w:r>
+    </w:p>
+    <w:p>
+      <w:pPr>
+        <w:rPr>
+          <w:rFonts w:asciiTheme="majorHAnsi" w:hAnsiTheme="majorHAnsi" w:cstheme="majorHAnsi"/>
+          <w:lang w:val="en-US"/>
+        </w:rPr>
+      </w:pPr>
+      <w:r>
+        <w:rPr>
+          <w:rFonts w:asciiTheme="majorHAnsi" w:hAnsiTheme="majorHAnsi" w:cstheme="majorHAnsi"/>
+        </w:rPr>
+        <w:t xml:space="preserve">Both the first-fit and best-fit strategies for memory allocation suffer from </w:t>
+      </w:r>
+      <w:r>
+        <w:rPr>
+          <w:rFonts w:asciiTheme="majorHAnsi" w:hAnsiTheme="majorHAnsi" w:cstheme="majorHAnsi"/>
+          <w:b/>
+          <w:bCs/>
+        </w:rPr>
+        <w:t>external fragmentation</w:t>
+      </w:r>
+      <w:r>
+        <w:rPr>
+          <w:rFonts w:asciiTheme="majorHAnsi" w:hAnsiTheme="majorHAnsi" w:cstheme="majorHAnsi"/>
+        </w:rPr>
+        <w:t>. As processes are loaded and removed from memory, the free memory space is broken into little pieces. External fragmentation exists when there is enough total memory space to satisfy a request but the available spaces are not contiguous: storage is fragmented into a large number of small holes.</w:t>
+      </w:r>
+    </w:p>
+    <w:p>
+      <w:pPr>
+        <w:rPr>
+          <w:rFonts w:asciiTheme="majorHAnsi" w:hAnsiTheme="majorHAnsi" w:cstheme="majorHAnsi"/>
+          <w:lang w:val="en-US"/>
+        </w:rPr>
+      </w:pPr>
+      <w:r>
+        <w:rPr>
+          <w:noProof/>
+        </w:rPr>
+        <w:drawing>
+          <wp:inline distT="0" distB="0" distL="0" distR="0" wp14:anchorId="36520573" wp14:editId="35D8B7AC">
+            <wp:extent cx="3571875" cy="2968385"/>
+            <wp:effectExtent l="0" t="0" r="0" b="3810"/>
+            <wp:docPr id="11" name="Picture 11"/>
+            <wp:cNvGraphicFramePr>
+              <a:graphicFrameLocks xmlns:a="http://schemas.openxmlformats.org/drawingml/2006/main" noChangeAspect="1"/>
+            </wp:cNvGraphicFramePr>
+            <a:graphic xmlns:a="http://schemas.openxmlformats.org/drawingml/2006/main">
+              <a:graphicData uri="http://schemas.openxmlformats.org/drawingml/2006/picture">
+                <pic:pic xmlns:pic="http://schemas.openxmlformats.org/drawingml/2006/picture">
+                  <pic:nvPicPr>
+                    <pic:cNvPr id="1" name=""/>
+                    <pic:cNvPicPr/>
+                  </pic:nvPicPr>
+                  <pic:blipFill>
+                    <a:blip r:embed="rId21"/>
+                    <a:stretch>
+                      <a:fillRect/>
+                    </a:stretch>
+                  </pic:blipFill>
+                  <pic:spPr>
+                    <a:xfrm>
+                      <a:off x="0" y="0"/>
+                      <a:ext cx="3577862" cy="2973361"/>
+                    </a:xfrm>
+                    <a:prstGeom prst="rect">
+                      <a:avLst/>
+                    </a:prstGeom>
+                  </pic:spPr>
+                </pic:pic>
+              </a:graphicData>
+            </a:graphic>
+          </wp:inline>
+        </w:drawing>
+      </w:r>
+      <w:r>
+        <w:rPr>
+          <w:noProof/>
+        </w:rPr>
+        <w:drawing>
+          <wp:inline distT="0" distB="0" distL="0" distR="0" wp14:anchorId="613BF449" wp14:editId="69397BF1">
+            <wp:extent cx="3853046" cy="2952750"/>
+            <wp:effectExtent l="0" t="0" r="0" b="0"/>
+            <wp:docPr id="12" name="Picture 12"/>
+            <wp:cNvGraphicFramePr>
+              <a:graphicFrameLocks xmlns:a="http://schemas.openxmlformats.org/drawingml/2006/main" noChangeAspect="1"/>
+            </wp:cNvGraphicFramePr>
+            <a:graphic xmlns:a="http://schemas.openxmlformats.org/drawingml/2006/main">
+              <a:graphicData uri="http://schemas.openxmlformats.org/drawingml/2006/picture">
+                <pic:pic xmlns:pic="http://schemas.openxmlformats.org/drawingml/2006/picture">
+                  <pic:nvPicPr>
+                    <pic:cNvPr id="1" name=""/>
+                    <pic:cNvPicPr/>
+                  </pic:nvPicPr>
+                  <pic:blipFill>
+                    <a:blip r:embed="rId22"/>
+                    <a:stretch>
+                      <a:fillRect/>
+                    </a:stretch>
+                  </pic:blipFill>
+                  <pic:spPr>
+                    <a:xfrm>
+                      <a:off x="0" y="0"/>
+                      <a:ext cx="3862687" cy="2960138"/>
+                    </a:xfrm>
+                    <a:prstGeom prst="rect">
+                      <a:avLst/>
+                    </a:prstGeom>
+                  </pic:spPr>
+                </pic:pic>
+              </a:graphicData>
+            </a:graphic>
+          </wp:inline>
+        </w:drawing>
+      </w:r>
+    </w:p>
+    <w:p>
+      <w:pPr>
+        <w:rPr>
+          <w:rFonts w:asciiTheme="majorHAnsi" w:hAnsiTheme="majorHAnsi" w:cstheme="majorHAnsi"/>
+          <w:lang w:val="en-US"/>
+        </w:rPr>
+      </w:pPr>
+    </w:p>
+    <w:p>
+      <w:pPr>
+        <w:rPr>
+          <w:rFonts w:asciiTheme="majorHAnsi" w:hAnsiTheme="majorHAnsi" w:cstheme="majorHAnsi"/>
+          <w:lang w:val="en-US"/>
+        </w:rPr>
+      </w:pPr>
+      <w:r>
+        <w:rPr>
+          <w:noProof/>
+        </w:rPr>
+        <w:lastRenderedPageBreak/>
+        <w:drawing>
+          <wp:inline distT="0" distB="0" distL="0" distR="0" wp14:anchorId="5BC19FE9" wp14:editId="0445DF92">
+            <wp:extent cx="2990850" cy="2730401"/>
+            <wp:effectExtent l="0" t="0" r="0" b="0"/>
+            <wp:docPr id="14" name="Picture 14"/>
+            <wp:cNvGraphicFramePr>
+              <a:graphicFrameLocks xmlns:a="http://schemas.openxmlformats.org/drawingml/2006/main" noChangeAspect="1"/>
+            </wp:cNvGraphicFramePr>
+            <a:graphic xmlns:a="http://schemas.openxmlformats.org/drawingml/2006/main">
+              <a:graphicData uri="http://schemas.openxmlformats.org/drawingml/2006/picture">
+                <pic:pic xmlns:pic="http://schemas.openxmlformats.org/drawingml/2006/picture">
+                  <pic:nvPicPr>
+                    <pic:cNvPr id="1" name=""/>
+                    <pic:cNvPicPr/>
+                  </pic:nvPicPr>
+                  <pic:blipFill>
+                    <a:blip r:embed="rId23"/>
+                    <a:stretch>
+                      <a:fillRect/>
+                    </a:stretch>
+                  </pic:blipFill>
+                  <pic:spPr>
+                    <a:xfrm>
+                      <a:off x="0" y="0"/>
+                      <a:ext cx="3007224" cy="2745349"/>
+                    </a:xfrm>
+                    <a:prstGeom prst="rect">
+                      <a:avLst/>
+                    </a:prstGeom>
+                  </pic:spPr>
+                </pic:pic>
+              </a:graphicData>
+            </a:graphic>
+          </wp:inline>
+        </w:drawing>
+      </w:r>
+      <w:r>
+        <w:rPr>
+          <w:noProof/>
+        </w:rPr>
+        <w:drawing>
+          <wp:inline distT="0" distB="0" distL="0" distR="0" wp14:anchorId="4C48FD6C" wp14:editId="2DF682FB">
+            <wp:extent cx="2723797" cy="3190875"/>
+            <wp:effectExtent l="0" t="0" r="635" b="0"/>
+            <wp:docPr id="13" name="Picture 13"/>
+            <wp:cNvGraphicFramePr>
+              <a:graphicFrameLocks xmlns:a="http://schemas.openxmlformats.org/drawingml/2006/main" noChangeAspect="1"/>
+            </wp:cNvGraphicFramePr>
+            <a:graphic xmlns:a="http://schemas.openxmlformats.org/drawingml/2006/main">
+              <a:graphicData uri="http://schemas.openxmlformats.org/drawingml/2006/picture">
+                <pic:pic xmlns:pic="http://schemas.openxmlformats.org/drawingml/2006/picture">
+                  <pic:nvPicPr>
+                    <pic:cNvPr id="1" name=""/>
+                    <pic:cNvPicPr/>
+                  </pic:nvPicPr>
+                  <pic:blipFill>
+                    <a:blip r:embed="rId24"/>
+                    <a:stretch>
+                      <a:fillRect/>
+                    </a:stretch>
+                  </pic:blipFill>
+                  <pic:spPr>
+                    <a:xfrm>
+                      <a:off x="0" y="0"/>
                       <a:ext cx="2733111" cy="3201786"/>
                     </a:xfrm>
                     <a:prstGeom prst="rect">
@@ -861,6 +1380,478 @@
           <w:color w:val="242021"/>
         </w:rPr>
         <w:t>Furthermore, recall that in Chapter 3 we described shared memory as a method of interprocess communication. Some operating systems implement shared memory using shared pages.</w:t>
+      </w:r>
+    </w:p>
+    <w:p>
+      <w:pPr>
+        <w:pStyle w:val="ListParagraph"/>
+        <w:numPr>
+          <w:ilvl w:val="0"/>
+          <w:numId w:val="1"/>
+        </w:numPr>
+        <w:rPr>
+          <w:rFonts w:asciiTheme="majorHAnsi" w:hAnsiTheme="majorHAnsi" w:cstheme="majorHAnsi"/>
+          <w:sz w:val="32"/>
+          <w:szCs w:val="32"/>
+          <w:lang w:val="en-US"/>
+        </w:rPr>
+      </w:pPr>
+      <w:r>
+        <w:rPr>
+          <w:rFonts w:asciiTheme="majorHAnsi" w:hAnsiTheme="majorHAnsi" w:cstheme="majorHAnsi"/>
+          <w:sz w:val="32"/>
+          <w:szCs w:val="32"/>
+          <w:lang w:val="en-US"/>
+        </w:rPr>
+        <w:t>Page replacement Algorithms:</w:t>
+      </w:r>
+    </w:p>
+    <w:p>
+      <w:pPr>
+        <w:pStyle w:val="ListParagraph"/>
+        <w:numPr>
+          <w:ilvl w:val="0"/>
+          <w:numId w:val="2"/>
+        </w:numPr>
+        <w:rPr>
+          <w:rFonts w:asciiTheme="majorHAnsi" w:hAnsiTheme="majorHAnsi" w:cstheme="majorHAnsi"/>
+          <w:lang w:val="en-US"/>
+        </w:rPr>
+      </w:pPr>
+      <w:r>
+        <w:rPr>
+          <w:rFonts w:asciiTheme="majorHAnsi" w:hAnsiTheme="majorHAnsi" w:cstheme="majorHAnsi"/>
+          <w:lang w:val="en-US"/>
+        </w:rPr>
+        <w:t>FIFO</w:t>
+      </w:r>
+    </w:p>
+    <w:p>
+      <w:pPr>
+        <w:ind w:left="360"/>
+        <w:rPr>
+          <w:rFonts w:asciiTheme="majorHAnsi" w:hAnsiTheme="majorHAnsi" w:cstheme="majorHAnsi"/>
+          <w:lang w:val="en-US"/>
+        </w:rPr>
+      </w:pPr>
+      <w:r>
+        <w:rPr>
+          <w:noProof/>
+        </w:rPr>
+        <w:drawing>
+          <wp:inline distT="0" distB="0" distL="0" distR="0" wp14:anchorId="7F8401D3" wp14:editId="31A12308">
+            <wp:extent cx="3209925" cy="969094"/>
+            <wp:effectExtent l="0" t="0" r="0" b="2540"/>
+            <wp:docPr id="15" name="Picture 15"/>
+            <wp:cNvGraphicFramePr>
+              <a:graphicFrameLocks xmlns:a="http://schemas.openxmlformats.org/drawingml/2006/main" noChangeAspect="1"/>
+            </wp:cNvGraphicFramePr>
+            <a:graphic xmlns:a="http://schemas.openxmlformats.org/drawingml/2006/main">
+              <a:graphicData uri="http://schemas.openxmlformats.org/drawingml/2006/picture">
+                <pic:pic xmlns:pic="http://schemas.openxmlformats.org/drawingml/2006/picture">
+                  <pic:nvPicPr>
+                    <pic:cNvPr id="1" name=""/>
+                    <pic:cNvPicPr/>
+                  </pic:nvPicPr>
+                  <pic:blipFill>
+                    <a:blip r:embed="rId25"/>
+                    <a:stretch>
+                      <a:fillRect/>
+                    </a:stretch>
+                  </pic:blipFill>
+                  <pic:spPr>
+                    <a:xfrm>
+                      <a:off x="0" y="0"/>
+                      <a:ext cx="3241262" cy="978555"/>
+                    </a:xfrm>
+                    <a:prstGeom prst="rect">
+                      <a:avLst/>
+                    </a:prstGeom>
+                  </pic:spPr>
+                </pic:pic>
+              </a:graphicData>
+            </a:graphic>
+          </wp:inline>
+        </w:drawing>
+      </w:r>
+    </w:p>
+    <w:p>
+      <w:pPr>
+        <w:pStyle w:val="ListParagraph"/>
+        <w:rPr>
+          <w:rFonts w:asciiTheme="majorHAnsi" w:hAnsiTheme="majorHAnsi" w:cstheme="majorHAnsi"/>
+          <w:lang w:val="en-US"/>
+        </w:rPr>
+      </w:pPr>
+      <w:r>
+        <w:rPr>
+          <w:noProof/>
+        </w:rPr>
+        <w:drawing>
+          <wp:inline distT="0" distB="0" distL="0" distR="0" wp14:anchorId="610A6B42" wp14:editId="1E5D852C">
+            <wp:extent cx="3000375" cy="3416226"/>
+            <wp:effectExtent l="0" t="0" r="0" b="0"/>
+            <wp:docPr id="16" name="Picture 16"/>
+            <wp:cNvGraphicFramePr>
+              <a:graphicFrameLocks xmlns:a="http://schemas.openxmlformats.org/drawingml/2006/main" noChangeAspect="1"/>
+            </wp:cNvGraphicFramePr>
+            <a:graphic xmlns:a="http://schemas.openxmlformats.org/drawingml/2006/main">
+              <a:graphicData uri="http://schemas.openxmlformats.org/drawingml/2006/picture">
+                <pic:pic xmlns:pic="http://schemas.openxmlformats.org/drawingml/2006/picture">
+                  <pic:nvPicPr>
+                    <pic:cNvPr id="1" name=""/>
+                    <pic:cNvPicPr/>
+                  </pic:nvPicPr>
+                  <pic:blipFill>
+                    <a:blip r:embed="rId26"/>
+                    <a:stretch>
+                      <a:fillRect/>
+                    </a:stretch>
+                  </pic:blipFill>
+                  <pic:spPr>
+                    <a:xfrm>
+                      <a:off x="0" y="0"/>
+                      <a:ext cx="3025611" cy="3444960"/>
+                    </a:xfrm>
+                    <a:prstGeom prst="rect">
+                      <a:avLst/>
+                    </a:prstGeom>
+                  </pic:spPr>
+                </pic:pic>
+              </a:graphicData>
+            </a:graphic>
+          </wp:inline>
+        </w:drawing>
+      </w:r>
+    </w:p>
+    <w:p>
+      <w:pPr>
+        <w:pStyle w:val="ListParagraph"/>
+        <w:numPr>
+          <w:ilvl w:val="0"/>
+          <w:numId w:val="2"/>
+        </w:numPr>
+        <w:rPr>
+          <w:rFonts w:asciiTheme="majorHAnsi" w:hAnsiTheme="majorHAnsi" w:cstheme="majorHAnsi"/>
+          <w:lang w:val="en-US"/>
+        </w:rPr>
+      </w:pPr>
+      <w:r>
+        <w:rPr>
+          <w:rFonts w:asciiTheme="majorHAnsi" w:hAnsiTheme="majorHAnsi" w:cstheme="majorHAnsi"/>
+          <w:lang w:val="en-US"/>
+        </w:rPr>
+        <w:lastRenderedPageBreak/>
+        <w:t>OPTIMAL</w:t>
+      </w:r>
+    </w:p>
+    <w:p>
+      <w:pPr>
+        <w:rPr>
+          <w:rFonts w:asciiTheme="majorHAnsi" w:hAnsiTheme="majorHAnsi" w:cstheme="majorHAnsi"/>
+          <w:lang w:val="en-US"/>
+        </w:rPr>
+      </w:pPr>
+      <w:r>
+        <w:rPr>
+          <w:noProof/>
+        </w:rPr>
+        <w:drawing>
+          <wp:inline distT="0" distB="0" distL="0" distR="0" wp14:anchorId="495F86A7" wp14:editId="1664B786">
+            <wp:extent cx="3813693" cy="1876425"/>
+            <wp:effectExtent l="0" t="0" r="0" b="0"/>
+            <wp:docPr id="18" name="Picture 18"/>
+            <wp:cNvGraphicFramePr>
+              <a:graphicFrameLocks xmlns:a="http://schemas.openxmlformats.org/drawingml/2006/main" noChangeAspect="1"/>
+            </wp:cNvGraphicFramePr>
+            <a:graphic xmlns:a="http://schemas.openxmlformats.org/drawingml/2006/main">
+              <a:graphicData uri="http://schemas.openxmlformats.org/drawingml/2006/picture">
+                <pic:pic xmlns:pic="http://schemas.openxmlformats.org/drawingml/2006/picture">
+                  <pic:nvPicPr>
+                    <pic:cNvPr id="1" name=""/>
+                    <pic:cNvPicPr/>
+                  </pic:nvPicPr>
+                  <pic:blipFill>
+                    <a:blip r:embed="rId27"/>
+                    <a:stretch>
+                      <a:fillRect/>
+                    </a:stretch>
+                  </pic:blipFill>
+                  <pic:spPr>
+                    <a:xfrm>
+                      <a:off x="0" y="0"/>
+                      <a:ext cx="3828016" cy="1883472"/>
+                    </a:xfrm>
+                    <a:prstGeom prst="rect">
+                      <a:avLst/>
+                    </a:prstGeom>
+                  </pic:spPr>
+                </pic:pic>
+              </a:graphicData>
+            </a:graphic>
+          </wp:inline>
+        </w:drawing>
+      </w:r>
+    </w:p>
+    <w:p>
+      <w:pPr>
+        <w:rPr>
+          <w:rFonts w:asciiTheme="majorHAnsi" w:hAnsiTheme="majorHAnsi" w:cstheme="majorHAnsi"/>
+          <w:lang w:val="en-US"/>
+        </w:rPr>
+      </w:pPr>
+      <w:r>
+        <w:rPr>
+          <w:noProof/>
+        </w:rPr>
+        <w:drawing>
+          <wp:inline distT="0" distB="0" distL="0" distR="0" wp14:anchorId="22F3F12A" wp14:editId="52627A30">
+            <wp:extent cx="3733800" cy="1085888"/>
+            <wp:effectExtent l="0" t="0" r="0" b="0"/>
+            <wp:docPr id="19" name="Picture 19"/>
+            <wp:cNvGraphicFramePr>
+              <a:graphicFrameLocks xmlns:a="http://schemas.openxmlformats.org/drawingml/2006/main" noChangeAspect="1"/>
+            </wp:cNvGraphicFramePr>
+            <a:graphic xmlns:a="http://schemas.openxmlformats.org/drawingml/2006/main">
+              <a:graphicData uri="http://schemas.openxmlformats.org/drawingml/2006/picture">
+                <pic:pic xmlns:pic="http://schemas.openxmlformats.org/drawingml/2006/picture">
+                  <pic:nvPicPr>
+                    <pic:cNvPr id="1" name=""/>
+                    <pic:cNvPicPr/>
+                  </pic:nvPicPr>
+                  <pic:blipFill>
+                    <a:blip r:embed="rId28"/>
+                    <a:stretch>
+                      <a:fillRect/>
+                    </a:stretch>
+                  </pic:blipFill>
+                  <pic:spPr>
+                    <a:xfrm>
+                      <a:off x="0" y="0"/>
+                      <a:ext cx="3752884" cy="1091438"/>
+                    </a:xfrm>
+                    <a:prstGeom prst="rect">
+                      <a:avLst/>
+                    </a:prstGeom>
+                  </pic:spPr>
+                </pic:pic>
+              </a:graphicData>
+            </a:graphic>
+          </wp:inline>
+        </w:drawing>
+      </w:r>
+    </w:p>
+    <w:p>
+      <w:pPr>
+        <w:rPr>
+          <w:rFonts w:asciiTheme="majorHAnsi" w:hAnsiTheme="majorHAnsi" w:cstheme="majorHAnsi"/>
+          <w:lang w:val="en-US"/>
+        </w:rPr>
+      </w:pPr>
+      <w:r>
+        <w:rPr>
+          <w:noProof/>
+        </w:rPr>
+        <w:drawing>
+          <wp:inline distT="0" distB="0" distL="0" distR="0" wp14:anchorId="1395FE17" wp14:editId="740BDD56">
+            <wp:extent cx="3733800" cy="1763068"/>
+            <wp:effectExtent l="0" t="0" r="0" b="8890"/>
+            <wp:docPr id="20" name="Picture 20"/>
+            <wp:cNvGraphicFramePr>
+              <a:graphicFrameLocks xmlns:a="http://schemas.openxmlformats.org/drawingml/2006/main" noChangeAspect="1"/>
+            </wp:cNvGraphicFramePr>
+            <a:graphic xmlns:a="http://schemas.openxmlformats.org/drawingml/2006/main">
+              <a:graphicData uri="http://schemas.openxmlformats.org/drawingml/2006/picture">
+                <pic:pic xmlns:pic="http://schemas.openxmlformats.org/drawingml/2006/picture">
+                  <pic:nvPicPr>
+                    <pic:cNvPr id="1" name=""/>
+                    <pic:cNvPicPr/>
+                  </pic:nvPicPr>
+                  <pic:blipFill>
+                    <a:blip r:embed="rId29"/>
+                    <a:stretch>
+                      <a:fillRect/>
+                    </a:stretch>
+                  </pic:blipFill>
+                  <pic:spPr>
+                    <a:xfrm>
+                      <a:off x="0" y="0"/>
+                      <a:ext cx="3755435" cy="1773284"/>
+                    </a:xfrm>
+                    <a:prstGeom prst="rect">
+                      <a:avLst/>
+                    </a:prstGeom>
+                  </pic:spPr>
+                </pic:pic>
+              </a:graphicData>
+            </a:graphic>
+          </wp:inline>
+        </w:drawing>
+      </w:r>
+    </w:p>
+    <w:p>
+      <w:pPr>
+        <w:pStyle w:val="ListParagraph"/>
+        <w:numPr>
+          <w:ilvl w:val="0"/>
+          <w:numId w:val="2"/>
+        </w:numPr>
+        <w:rPr>
+          <w:rFonts w:asciiTheme="majorHAnsi" w:hAnsiTheme="majorHAnsi" w:cstheme="majorHAnsi"/>
+          <w:lang w:val="en-US"/>
+        </w:rPr>
+      </w:pPr>
+      <w:r>
+        <w:rPr>
+          <w:rFonts w:asciiTheme="majorHAnsi" w:hAnsiTheme="majorHAnsi" w:cstheme="majorHAnsi"/>
+          <w:lang w:val="en-US"/>
+        </w:rPr>
+        <w:t xml:space="preserve">LRU </w:t>
+      </w:r>
+    </w:p>
+    <w:p>
+      <w:pPr>
+        <w:rPr>
+          <w:rFonts w:asciiTheme="majorHAnsi" w:hAnsiTheme="majorHAnsi" w:cstheme="majorHAnsi"/>
+          <w:lang w:val="en-US"/>
+        </w:rPr>
+      </w:pPr>
+      <w:r>
+        <w:rPr>
+          <w:noProof/>
+        </w:rPr>
+        <w:drawing>
+          <wp:inline distT="0" distB="0" distL="0" distR="0" wp14:anchorId="289DDACC" wp14:editId="378C061D">
+            <wp:extent cx="3708905" cy="2962275"/>
+            <wp:effectExtent l="0" t="0" r="6350" b="0"/>
+            <wp:docPr id="21" name="Picture 21"/>
+            <wp:cNvGraphicFramePr>
+              <a:graphicFrameLocks xmlns:a="http://schemas.openxmlformats.org/drawingml/2006/main" noChangeAspect="1"/>
+            </wp:cNvGraphicFramePr>
+            <a:graphic xmlns:a="http://schemas.openxmlformats.org/drawingml/2006/main">
+              <a:graphicData uri="http://schemas.openxmlformats.org/drawingml/2006/picture">
+                <pic:pic xmlns:pic="http://schemas.openxmlformats.org/drawingml/2006/picture">
+                  <pic:nvPicPr>
+                    <pic:cNvPr id="1" name=""/>
+                    <pic:cNvPicPr/>
+                  </pic:nvPicPr>
+                  <pic:blipFill>
+                    <a:blip r:embed="rId30"/>
+                    <a:stretch>
+                      <a:fillRect/>
+                    </a:stretch>
+                  </pic:blipFill>
+                  <pic:spPr>
+                    <a:xfrm>
+                      <a:off x="0" y="0"/>
+                      <a:ext cx="3716748" cy="2968539"/>
+                    </a:xfrm>
+                    <a:prstGeom prst="rect">
+                      <a:avLst/>
+                    </a:prstGeom>
+                  </pic:spPr>
+                </pic:pic>
+              </a:graphicData>
+            </a:graphic>
+          </wp:inline>
+        </w:drawing>
+      </w:r>
+    </w:p>
+    <w:p>
+      <w:pPr>
+        <w:rPr>
+          <w:rFonts w:asciiTheme="majorHAnsi" w:hAnsiTheme="majorHAnsi" w:cstheme="majorHAnsi"/>
+          <w:lang w:val="en-US"/>
+        </w:rPr>
+      </w:pPr>
+      <w:r>
+        <w:rPr>
+          <w:noProof/>
+        </w:rPr>
+        <w:lastRenderedPageBreak/>
+        <w:drawing>
+          <wp:inline distT="0" distB="0" distL="0" distR="0" wp14:anchorId="168F9DB4" wp14:editId="30AA3C5B">
+            <wp:extent cx="3638550" cy="2344942"/>
+            <wp:effectExtent l="0" t="0" r="0" b="0"/>
+            <wp:docPr id="22" name="Picture 22"/>
+            <wp:cNvGraphicFramePr>
+              <a:graphicFrameLocks xmlns:a="http://schemas.openxmlformats.org/drawingml/2006/main" noChangeAspect="1"/>
+            </wp:cNvGraphicFramePr>
+            <a:graphic xmlns:a="http://schemas.openxmlformats.org/drawingml/2006/main">
+              <a:graphicData uri="http://schemas.openxmlformats.org/drawingml/2006/picture">
+                <pic:pic xmlns:pic="http://schemas.openxmlformats.org/drawingml/2006/picture">
+                  <pic:nvPicPr>
+                    <pic:cNvPr id="1" name=""/>
+                    <pic:cNvPicPr/>
+                  </pic:nvPicPr>
+                  <pic:blipFill>
+                    <a:blip r:embed="rId31"/>
+                    <a:stretch>
+                      <a:fillRect/>
+                    </a:stretch>
+                  </pic:blipFill>
+                  <pic:spPr>
+                    <a:xfrm>
+                      <a:off x="0" y="0"/>
+                      <a:ext cx="3650927" cy="2352919"/>
+                    </a:xfrm>
+                    <a:prstGeom prst="rect">
+                      <a:avLst/>
+                    </a:prstGeom>
+                  </pic:spPr>
+                </pic:pic>
+              </a:graphicData>
+            </a:graphic>
+          </wp:inline>
+        </w:drawing>
+      </w:r>
+    </w:p>
+    <w:p>
+      <w:pPr>
+        <w:rPr>
+          <w:rFonts w:asciiTheme="majorHAnsi" w:hAnsiTheme="majorHAnsi" w:cstheme="majorHAnsi"/>
+          <w:lang w:val="en-US"/>
+        </w:rPr>
+      </w:pPr>
+      <w:r>
+        <w:rPr>
+          <w:noProof/>
+        </w:rPr>
+        <w:drawing>
+          <wp:inline distT="0" distB="0" distL="0" distR="0" wp14:anchorId="384FB76C" wp14:editId="28EB1EED">
+            <wp:extent cx="3588717" cy="2838450"/>
+            <wp:effectExtent l="0" t="0" r="0" b="0"/>
+            <wp:docPr id="23" name="Picture 23"/>
+            <wp:cNvGraphicFramePr>
+              <a:graphicFrameLocks xmlns:a="http://schemas.openxmlformats.org/drawingml/2006/main" noChangeAspect="1"/>
+            </wp:cNvGraphicFramePr>
+            <a:graphic xmlns:a="http://schemas.openxmlformats.org/drawingml/2006/main">
+              <a:graphicData uri="http://schemas.openxmlformats.org/drawingml/2006/picture">
+                <pic:pic xmlns:pic="http://schemas.openxmlformats.org/drawingml/2006/picture">
+                  <pic:nvPicPr>
+                    <pic:cNvPr id="1" name=""/>
+                    <pic:cNvPicPr/>
+                  </pic:nvPicPr>
+                  <pic:blipFill>
+                    <a:blip r:embed="rId32"/>
+                    <a:stretch>
+                      <a:fillRect/>
+                    </a:stretch>
+                  </pic:blipFill>
+                  <pic:spPr>
+                    <a:xfrm>
+                      <a:off x="0" y="0"/>
+                      <a:ext cx="3594724" cy="2843201"/>
+                    </a:xfrm>
+                    <a:prstGeom prst="rect">
+                      <a:avLst/>
+                    </a:prstGeom>
+                  </pic:spPr>
+                </pic:pic>
+              </a:graphicData>
+            </a:graphic>
+          </wp:inline>
+        </w:drawing>
       </w:r>
     </w:p>
     <w:p>
@@ -886,7 +1877,7 @@
   <w:abstractNum w:abstractNumId="0" w15:restartNumberingAfterBreak="0">
     <w:nsid w:val="029A03EA"/>
     <w:multiLevelType w:val="hybridMultilevel"/>
-    <w:tmpl w:val="F042D730"/>
+    <w:tmpl w:val="3BEE9D08"/>
     <w:lvl w:ilvl="0" w:tplc="04180001">
       <w:start w:val="1"/>
       <w:numFmt w:val="bullet"/>
@@ -899,7 +1890,7 @@
         <w:rFonts w:ascii="Symbol" w:hAnsi="Symbol" w:hint="default"/>
       </w:rPr>
     </w:lvl>
-    <w:lvl w:ilvl="1" w:tplc="04180003" w:tentative="1">
+    <w:lvl w:ilvl="1" w:tplc="04180003">
       <w:start w:val="1"/>
       <w:numFmt w:val="bullet"/>
       <w:lvlText w:val="o"/>
@@ -996,8 +1987,186 @@
       </w:rPr>
     </w:lvl>
   </w:abstractNum>
+  <w:abstractNum w:abstractNumId="1" w15:restartNumberingAfterBreak="0">
+    <w:nsid w:val="18E13515"/>
+    <w:multiLevelType w:val="hybridMultilevel"/>
+    <w:tmpl w:val="4322CA78"/>
+    <w:lvl w:ilvl="0" w:tplc="0418000F">
+      <w:start w:val="1"/>
+      <w:numFmt w:val="decimal"/>
+      <w:lvlText w:val="%1."/>
+      <w:lvlJc w:val="left"/>
+      <w:pPr>
+        <w:ind w:left="720" w:hanging="360"/>
+      </w:pPr>
+    </w:lvl>
+    <w:lvl w:ilvl="1" w:tplc="04180019" w:tentative="1">
+      <w:start w:val="1"/>
+      <w:numFmt w:val="lowerLetter"/>
+      <w:lvlText w:val="%2."/>
+      <w:lvlJc w:val="left"/>
+      <w:pPr>
+        <w:ind w:left="1440" w:hanging="360"/>
+      </w:pPr>
+    </w:lvl>
+    <w:lvl w:ilvl="2" w:tplc="0418001B" w:tentative="1">
+      <w:start w:val="1"/>
+      <w:numFmt w:val="lowerRoman"/>
+      <w:lvlText w:val="%3."/>
+      <w:lvlJc w:val="right"/>
+      <w:pPr>
+        <w:ind w:left="2160" w:hanging="180"/>
+      </w:pPr>
+    </w:lvl>
+    <w:lvl w:ilvl="3" w:tplc="0418000F" w:tentative="1">
+      <w:start w:val="1"/>
+      <w:numFmt w:val="decimal"/>
+      <w:lvlText w:val="%4."/>
+      <w:lvlJc w:val="left"/>
+      <w:pPr>
+        <w:ind w:left="2880" w:hanging="360"/>
+      </w:pPr>
+    </w:lvl>
+    <w:lvl w:ilvl="4" w:tplc="04180019" w:tentative="1">
+      <w:start w:val="1"/>
+      <w:numFmt w:val="lowerLetter"/>
+      <w:lvlText w:val="%5."/>
+      <w:lvlJc w:val="left"/>
+      <w:pPr>
+        <w:ind w:left="3600" w:hanging="360"/>
+      </w:pPr>
+    </w:lvl>
+    <w:lvl w:ilvl="5" w:tplc="0418001B" w:tentative="1">
+      <w:start w:val="1"/>
+      <w:numFmt w:val="lowerRoman"/>
+      <w:lvlText w:val="%6."/>
+      <w:lvlJc w:val="right"/>
+      <w:pPr>
+        <w:ind w:left="4320" w:hanging="180"/>
+      </w:pPr>
+    </w:lvl>
+    <w:lvl w:ilvl="6" w:tplc="0418000F" w:tentative="1">
+      <w:start w:val="1"/>
+      <w:numFmt w:val="decimal"/>
+      <w:lvlText w:val="%7."/>
+      <w:lvlJc w:val="left"/>
+      <w:pPr>
+        <w:ind w:left="5040" w:hanging="360"/>
+      </w:pPr>
+    </w:lvl>
+    <w:lvl w:ilvl="7" w:tplc="04180019" w:tentative="1">
+      <w:start w:val="1"/>
+      <w:numFmt w:val="lowerLetter"/>
+      <w:lvlText w:val="%8."/>
+      <w:lvlJc w:val="left"/>
+      <w:pPr>
+        <w:ind w:left="5760" w:hanging="360"/>
+      </w:pPr>
+    </w:lvl>
+    <w:lvl w:ilvl="8" w:tplc="0418001B" w:tentative="1">
+      <w:start w:val="1"/>
+      <w:numFmt w:val="lowerRoman"/>
+      <w:lvlText w:val="%9."/>
+      <w:lvlJc w:val="right"/>
+      <w:pPr>
+        <w:ind w:left="6480" w:hanging="180"/>
+      </w:pPr>
+    </w:lvl>
+  </w:abstractNum>
+  <w:abstractNum w:abstractNumId="2" w15:restartNumberingAfterBreak="0">
+    <w:nsid w:val="66A761A1"/>
+    <w:multiLevelType w:val="hybridMultilevel"/>
+    <w:tmpl w:val="98927FA2"/>
+    <w:lvl w:ilvl="0" w:tplc="0418000F">
+      <w:start w:val="1"/>
+      <w:numFmt w:val="decimal"/>
+      <w:lvlText w:val="%1."/>
+      <w:lvlJc w:val="left"/>
+      <w:pPr>
+        <w:ind w:left="720" w:hanging="360"/>
+      </w:pPr>
+    </w:lvl>
+    <w:lvl w:ilvl="1" w:tplc="04180019" w:tentative="1">
+      <w:start w:val="1"/>
+      <w:numFmt w:val="lowerLetter"/>
+      <w:lvlText w:val="%2."/>
+      <w:lvlJc w:val="left"/>
+      <w:pPr>
+        <w:ind w:left="1440" w:hanging="360"/>
+      </w:pPr>
+    </w:lvl>
+    <w:lvl w:ilvl="2" w:tplc="0418001B" w:tentative="1">
+      <w:start w:val="1"/>
+      <w:numFmt w:val="lowerRoman"/>
+      <w:lvlText w:val="%3."/>
+      <w:lvlJc w:val="right"/>
+      <w:pPr>
+        <w:ind w:left="2160" w:hanging="180"/>
+      </w:pPr>
+    </w:lvl>
+    <w:lvl w:ilvl="3" w:tplc="0418000F" w:tentative="1">
+      <w:start w:val="1"/>
+      <w:numFmt w:val="decimal"/>
+      <w:lvlText w:val="%4."/>
+      <w:lvlJc w:val="left"/>
+      <w:pPr>
+        <w:ind w:left="2880" w:hanging="360"/>
+      </w:pPr>
+    </w:lvl>
+    <w:lvl w:ilvl="4" w:tplc="04180019" w:tentative="1">
+      <w:start w:val="1"/>
+      <w:numFmt w:val="lowerLetter"/>
+      <w:lvlText w:val="%5."/>
+      <w:lvlJc w:val="left"/>
+      <w:pPr>
+        <w:ind w:left="3600" w:hanging="360"/>
+      </w:pPr>
+    </w:lvl>
+    <w:lvl w:ilvl="5" w:tplc="0418001B" w:tentative="1">
+      <w:start w:val="1"/>
+      <w:numFmt w:val="lowerRoman"/>
+      <w:lvlText w:val="%6."/>
+      <w:lvlJc w:val="right"/>
+      <w:pPr>
+        <w:ind w:left="4320" w:hanging="180"/>
+      </w:pPr>
+    </w:lvl>
+    <w:lvl w:ilvl="6" w:tplc="0418000F" w:tentative="1">
+      <w:start w:val="1"/>
+      <w:numFmt w:val="decimal"/>
+      <w:lvlText w:val="%7."/>
+      <w:lvlJc w:val="left"/>
+      <w:pPr>
+        <w:ind w:left="5040" w:hanging="360"/>
+      </w:pPr>
+    </w:lvl>
+    <w:lvl w:ilvl="7" w:tplc="04180019" w:tentative="1">
+      <w:start w:val="1"/>
+      <w:numFmt w:val="lowerLetter"/>
+      <w:lvlText w:val="%8."/>
+      <w:lvlJc w:val="left"/>
+      <w:pPr>
+        <w:ind w:left="5760" w:hanging="360"/>
+      </w:pPr>
+    </w:lvl>
+    <w:lvl w:ilvl="8" w:tplc="0418001B" w:tentative="1">
+      <w:start w:val="1"/>
+      <w:numFmt w:val="lowerRoman"/>
+      <w:lvlText w:val="%9."/>
+      <w:lvlJc w:val="right"/>
+      <w:pPr>
+        <w:ind w:left="6480" w:hanging="180"/>
+      </w:pPr>
+    </w:lvl>
+  </w:abstractNum>
   <w:num w:numId="1">
     <w:abstractNumId w:val="0"/>
+  </w:num>
+  <w:num w:numId="2">
+    <w:abstractNumId w:val="1"/>
+  </w:num>
+  <w:num w:numId="3">
+    <w:abstractNumId w:val="2"/>
   </w:num>
 </w:numbering>
 </file>

</xml_diff>